<commit_message>
updated documentation with datastudio link
</commit_message>
<xml_diff>
--- a/learndbt/MAIN ASSIGNMENT DOCUMENTATION.docx
+++ b/learndbt/MAIN ASSIGNMENT DOCUMENTATION.docx
@@ -45,6 +45,9 @@
     </w:p>
     <w:p>
       <w:r>
+        <w:rPr>
+          <w:noProof/>
+        </w:rPr>
         <w:drawing>
           <wp:inline distT="0" distB="0" distL="0" distR="0" wp14:anchorId="30CB87B6" wp14:editId="31456D03">
             <wp:extent cx="5943600" cy="2832735"/>
@@ -89,14 +92,7 @@
           <w:b/>
           <w:bCs/>
         </w:rPr>
-        <w:t>MILESTONE1</w:t>
-      </w:r>
-      <w:r>
-        <w:rPr>
-          <w:b/>
-          <w:bCs/>
-        </w:rPr>
-        <w:t>b</w:t>
+        <w:t>MILESTONE1b</w:t>
       </w:r>
       <w:r>
         <w:t xml:space="preserve">: </w:t>
@@ -104,6 +100,9 @@
     </w:p>
     <w:p>
       <w:r>
+        <w:rPr>
+          <w:noProof/>
+        </w:rPr>
         <w:drawing>
           <wp:inline distT="0" distB="0" distL="0" distR="0" wp14:anchorId="0AA83144" wp14:editId="4F631749">
             <wp:extent cx="5943600" cy="2498090"/>
@@ -159,14 +158,7 @@
           <w:bCs/>
         </w:rPr>
         <w:lastRenderedPageBreak/>
-        <w:t>MILESTONE</w:t>
-      </w:r>
-      <w:r>
-        <w:rPr>
-          <w:b/>
-          <w:bCs/>
-        </w:rPr>
-        <w:t>2</w:t>
+        <w:t>MILESTONE2</w:t>
       </w:r>
       <w:r>
         <w:rPr>
@@ -183,6 +175,9 @@
     </w:p>
     <w:p>
       <w:r>
+        <w:rPr>
+          <w:noProof/>
+        </w:rPr>
         <w:drawing>
           <wp:inline distT="0" distB="0" distL="0" distR="0" wp14:anchorId="4597DE48" wp14:editId="21AF4DCE">
             <wp:extent cx="5943600" cy="2482850"/>
@@ -228,6 +223,9 @@
     </w:p>
     <w:p>
       <w:r>
+        <w:rPr>
+          <w:noProof/>
+        </w:rPr>
         <w:drawing>
           <wp:inline distT="0" distB="0" distL="0" distR="0" wp14:anchorId="45EB7BCF" wp14:editId="083437E2">
             <wp:extent cx="5943600" cy="2820035"/>
@@ -278,6 +276,9 @@
     </w:p>
     <w:p>
       <w:r>
+        <w:rPr>
+          <w:noProof/>
+        </w:rPr>
         <w:drawing>
           <wp:inline distT="0" distB="0" distL="0" distR="0" wp14:anchorId="53BCAC24" wp14:editId="78970CDC">
             <wp:extent cx="5943600" cy="2720975"/>
@@ -332,23 +333,159 @@
     </w:p>
     <w:p>
       <w:r>
-        <w:t>APPROACH: Can be similarly done like milestone 2_1, by adding extra having statement as: “HAVING LIKE ‘%liquid%’ ”, but I was not able to join 3 tables i.e mutualfund_table, fundcategory_table and navhistory_table. So, getting error.</w:t>
-      </w:r>
-    </w:p>
-    <w:p/>
-    <w:p/>
-    <w:p>
-      <w:pPr>
-        <w:rPr>
-          <w:b/>
-          <w:bCs/>
-        </w:rPr>
-      </w:pPr>
-      <w:r>
-        <w:rPr>
-          <w:b/>
-          <w:bCs/>
-        </w:rPr>
+        <w:t>APPROACH: Can be similarly done like milestone 2_1, by adding extra having statement as: “HAVING LIKE ‘%liquid%</w:t>
+      </w:r>
+      <w:proofErr w:type="gramStart"/>
+      <w:r>
+        <w:t>’ ”</w:t>
+      </w:r>
+      <w:proofErr w:type="gramEnd"/>
+      <w:r>
+        <w:t xml:space="preserve">, but I was not able to join 3 tables </w:t>
+      </w:r>
+      <w:proofErr w:type="spellStart"/>
+      <w:r>
+        <w:t>i.e</w:t>
+      </w:r>
+      <w:proofErr w:type="spellEnd"/>
+      <w:r>
+        <w:t xml:space="preserve"> </w:t>
+      </w:r>
+      <w:proofErr w:type="spellStart"/>
+      <w:r>
+        <w:t>mutualfund_table</w:t>
+      </w:r>
+      <w:proofErr w:type="spellEnd"/>
+      <w:r>
+        <w:t xml:space="preserve">, </w:t>
+      </w:r>
+      <w:proofErr w:type="spellStart"/>
+      <w:r>
+        <w:t>fundcategory_table</w:t>
+      </w:r>
+      <w:proofErr w:type="spellEnd"/>
+      <w:r>
+        <w:t xml:space="preserve"> and </w:t>
+      </w:r>
+      <w:proofErr w:type="spellStart"/>
+      <w:r>
+        <w:t>navhistory_table</w:t>
+      </w:r>
+      <w:proofErr w:type="spellEnd"/>
+      <w:r>
+        <w:t>. So, getting error.</w:t>
+      </w:r>
+    </w:p>
+    <w:p/>
+    <w:p>
+      <w:pPr>
+        <w:rPr>
+          <w:b/>
+          <w:bCs/>
+        </w:rPr>
+      </w:pPr>
+    </w:p>
+    <w:p>
+      <w:pPr>
+        <w:rPr>
+          <w:b/>
+          <w:bCs/>
+        </w:rPr>
+      </w:pPr>
+    </w:p>
+    <w:p>
+      <w:pPr>
+        <w:rPr>
+          <w:b/>
+          <w:bCs/>
+        </w:rPr>
+      </w:pPr>
+    </w:p>
+    <w:p>
+      <w:pPr>
+        <w:rPr>
+          <w:b/>
+          <w:bCs/>
+        </w:rPr>
+      </w:pPr>
+    </w:p>
+    <w:p>
+      <w:pPr>
+        <w:rPr>
+          <w:b/>
+          <w:bCs/>
+        </w:rPr>
+      </w:pPr>
+    </w:p>
+    <w:p>
+      <w:pPr>
+        <w:rPr>
+          <w:b/>
+          <w:bCs/>
+        </w:rPr>
+      </w:pPr>
+    </w:p>
+    <w:p>
+      <w:pPr>
+        <w:rPr>
+          <w:b/>
+          <w:bCs/>
+        </w:rPr>
+      </w:pPr>
+    </w:p>
+    <w:p>
+      <w:pPr>
+        <w:rPr>
+          <w:b/>
+          <w:bCs/>
+        </w:rPr>
+      </w:pPr>
+    </w:p>
+    <w:p>
+      <w:pPr>
+        <w:rPr>
+          <w:b/>
+          <w:bCs/>
+        </w:rPr>
+      </w:pPr>
+    </w:p>
+    <w:p>
+      <w:pPr>
+        <w:rPr>
+          <w:b/>
+          <w:bCs/>
+        </w:rPr>
+      </w:pPr>
+    </w:p>
+    <w:p>
+      <w:pPr>
+        <w:rPr>
+          <w:b/>
+          <w:bCs/>
+        </w:rPr>
+      </w:pPr>
+    </w:p>
+    <w:p>
+      <w:pPr>
+        <w:rPr>
+          <w:b/>
+          <w:bCs/>
+        </w:rPr>
+      </w:pPr>
+    </w:p>
+    <w:p>
+      <w:pPr>
+        <w:rPr>
+          <w:b/>
+          <w:bCs/>
+        </w:rPr>
+      </w:pPr>
+      <w:r>
+        <w:rPr>
+          <w:b/>
+          <w:bCs/>
+        </w:rPr>
+        <w:lastRenderedPageBreak/>
         <w:t>MILESTONE3</w:t>
       </w:r>
       <w:r>
@@ -365,13 +502,16 @@
           <w:b/>
           <w:bCs/>
         </w:rPr>
-        <w:t xml:space="preserve">Google Data Studio Link: </w:t>
+        <w:t>Google Data Studio Link:</w:t>
+      </w:r>
+      <w:r>
+        <w:t xml:space="preserve"> </w:t>
       </w:r>
       <w:r>
         <w:rPr>
           <w:highlight w:val="cyan"/>
         </w:rPr>
-        <w:t>https://datastudio.google.com/reporting/2e139025-d281-4aa0-9bf6-c0d3df824179</w:t>
+        <w:t>https://datastudio.google.com/reporting/c196d48c-8786-46e9-9848-819797c6772a</w:t>
       </w:r>
     </w:p>
     <w:p>
@@ -381,7 +521,9 @@
     </w:p>
     <w:p>
       <w:r>
-        <w:lastRenderedPageBreak/>
+        <w:rPr>
+          <w:noProof/>
+        </w:rPr>
         <w:drawing>
           <wp:inline distT="0" distB="0" distL="0" distR="0" wp14:anchorId="5B8702C0" wp14:editId="2D4CE910">
             <wp:extent cx="5943600" cy="2820035"/>
@@ -438,8 +580,13 @@
     </w:p>
     <w:p>
       <w:r>
-        <w:t>The query applied is :</w:t>
-      </w:r>
+        <w:t xml:space="preserve">The query applied </w:t>
+      </w:r>
+      <w:proofErr w:type="gramStart"/>
+      <w:r>
+        <w:t>is :</w:t>
+      </w:r>
+      <w:proofErr w:type="gramEnd"/>
     </w:p>
     <w:p>
       <w:pPr>
@@ -452,12 +599,72 @@
           <w:rFonts w:cstheme="minorHAnsi"/>
           <w:highlight w:val="yellow"/>
         </w:rPr>
-        <w:t>select mu.code,mu.name,mu.category_id ,fc.category from "ANALYTICS"."DBT"."MUTUALFUND" mu, "ANALYTICS"."DBT"."FUNDCATEGORY" fc where mu.category_id = fc.id;</w:t>
-      </w:r>
-    </w:p>
-    <w:p/>
-    <w:p>
-      <w:r>
+        <w:t xml:space="preserve">select </w:t>
+      </w:r>
+      <w:proofErr w:type="spellStart"/>
+      <w:proofErr w:type="gramStart"/>
+      <w:r>
+        <w:rPr>
+          <w:rFonts w:cstheme="minorHAnsi"/>
+          <w:highlight w:val="yellow"/>
+        </w:rPr>
+        <w:t>mu.code</w:t>
+      </w:r>
+      <w:proofErr w:type="gramEnd"/>
+      <w:r>
+        <w:rPr>
+          <w:rFonts w:cstheme="minorHAnsi"/>
+          <w:highlight w:val="yellow"/>
+        </w:rPr>
+        <w:t>,mu.name,mu.category_id</w:t>
+      </w:r>
+      <w:proofErr w:type="spellEnd"/>
+      <w:r>
+        <w:rPr>
+          <w:rFonts w:cstheme="minorHAnsi"/>
+          <w:highlight w:val="yellow"/>
+        </w:rPr>
+        <w:t xml:space="preserve"> ,</w:t>
+      </w:r>
+      <w:proofErr w:type="spellStart"/>
+      <w:r>
+        <w:rPr>
+          <w:rFonts w:cstheme="minorHAnsi"/>
+          <w:highlight w:val="yellow"/>
+        </w:rPr>
+        <w:t>fc.category</w:t>
+      </w:r>
+      <w:proofErr w:type="spellEnd"/>
+      <w:r>
+        <w:rPr>
+          <w:rFonts w:cstheme="minorHAnsi"/>
+          <w:highlight w:val="yellow"/>
+        </w:rPr>
+        <w:t xml:space="preserve"> from "ANALYTICS"."DBT"."MUTUALFUND" mu, "ANALYTICS"."DBT"."FUNDCATEGORY" fc where </w:t>
+      </w:r>
+      <w:proofErr w:type="spellStart"/>
+      <w:r>
+        <w:rPr>
+          <w:rFonts w:cstheme="minorHAnsi"/>
+          <w:highlight w:val="yellow"/>
+        </w:rPr>
+        <w:t>mu.category_id</w:t>
+      </w:r>
+      <w:proofErr w:type="spellEnd"/>
+      <w:r>
+        <w:rPr>
+          <w:rFonts w:cstheme="minorHAnsi"/>
+          <w:highlight w:val="yellow"/>
+        </w:rPr>
+        <w:t xml:space="preserve"> = fc.id;</w:t>
+      </w:r>
+    </w:p>
+    <w:p/>
+    <w:p>
+      <w:r>
+        <w:rPr>
+          <w:noProof/>
+        </w:rPr>
         <w:lastRenderedPageBreak/>
         <w:drawing>
           <wp:inline distT="0" distB="0" distL="0" distR="0" wp14:anchorId="3FB16009" wp14:editId="06E79F98">
@@ -506,6 +713,9 @@
     </w:p>
     <w:p>
       <w:r>
+        <w:rPr>
+          <w:noProof/>
+        </w:rPr>
         <w:drawing>
           <wp:inline distT="0" distB="0" distL="0" distR="0" wp14:anchorId="55256A1D" wp14:editId="25856872">
             <wp:extent cx="5943600" cy="2823210"/>
@@ -1029,6 +1239,29 @@
     <w:semiHidden/>
     <w:unhideWhenUsed/>
   </w:style>
+  <w:style w:type="character" w:styleId="Hyperlink">
+    <w:name w:val="Hyperlink"/>
+    <w:basedOn w:val="DefaultParagraphFont"/>
+    <w:uiPriority w:val="99"/>
+    <w:unhideWhenUsed/>
+    <w:rsid w:val="006643A8"/>
+    <w:rPr>
+      <w:color w:val="0563C1" w:themeColor="hyperlink"/>
+      <w:u w:val="single"/>
+    </w:rPr>
+  </w:style>
+  <w:style w:type="character" w:styleId="UnresolvedMention">
+    <w:name w:val="Unresolved Mention"/>
+    <w:basedOn w:val="DefaultParagraphFont"/>
+    <w:uiPriority w:val="99"/>
+    <w:semiHidden/>
+    <w:unhideWhenUsed/>
+    <w:rsid w:val="006643A8"/>
+    <w:rPr>
+      <w:color w:val="605E5C"/>
+      <w:shd w:val="clear" w:color="auto" w:fill="E1DFDD"/>
+    </w:rPr>
+  </w:style>
 </w:styles>
 </file>
 

</xml_diff>